<commit_message>
Connecting the relationship from many to many between the members table and the lessons table, and their SQL test was successfully completed, but in the Forintend React, the lessons page was written in react
</commit_message>
<xml_diff>
--- a/Framework/Get-Post-Delete pstman.docx
+++ b/Framework/Get-Post-Delete pstman.docx
@@ -11,6 +11,7 @@
       <w:r>
         <w:rPr>
           <w:rFonts w:cs="Arial"/>
+          <w:noProof/>
           <w:rtl/>
         </w:rPr>
         <w:drawing>
@@ -73,6 +74,7 @@
       <w:r>
         <w:rPr>
           <w:rFonts w:cs="Arial"/>
+          <w:noProof/>
           <w:rtl/>
         </w:rPr>
         <w:drawing>
@@ -129,13 +131,27 @@
     <w:p>
       <w:pPr>
         <w:rPr>
-          <w:rFonts w:hint="cs"/>
+          <w:rtl/>
+        </w:rPr>
+      </w:pPr>
+    </w:p>
+    <w:p>
+      <w:pPr>
+        <w:rPr>
+          <w:rtl/>
+        </w:rPr>
+      </w:pPr>
+    </w:p>
+    <w:p>
+      <w:pPr>
+        <w:rPr>
           <w:rtl/>
         </w:rPr>
       </w:pPr>
       <w:r>
         <w:rPr>
           <w:rFonts w:cs="Arial"/>
+          <w:noProof/>
           <w:rtl/>
         </w:rPr>
         <w:lastRenderedPageBreak/>
@@ -176,6 +192,147 @@
         </w:drawing>
       </w:r>
     </w:p>
+    <w:p>
+      <w:pPr>
+        <w:rPr>
+          <w:rtl/>
+        </w:rPr>
+      </w:pPr>
+    </w:p>
+    <w:p>
+      <w:pPr>
+        <w:rPr>
+          <w:rtl/>
+        </w:rPr>
+      </w:pPr>
+      <w:r>
+        <w:rPr>
+          <w:rFonts w:cs="Arial"/>
+          <w:rtl/>
+        </w:rPr>
+        <w:drawing>
+          <wp:inline distT="0" distB="0" distL="0" distR="0" wp14:anchorId="72544329" wp14:editId="5AC7AD71">
+            <wp:extent cx="5274310" cy="2829560"/>
+            <wp:effectExtent l="0" t="0" r="2540" b="8890"/>
+            <wp:docPr id="4" name="صورة 4"/>
+            <wp:cNvGraphicFramePr>
+              <a:graphicFrameLocks xmlns:a="http://schemas.openxmlformats.org/drawingml/2006/main" noChangeAspect="1"/>
+            </wp:cNvGraphicFramePr>
+            <a:graphic xmlns:a="http://schemas.openxmlformats.org/drawingml/2006/main">
+              <a:graphicData uri="http://schemas.openxmlformats.org/drawingml/2006/picture">
+                <pic:pic xmlns:pic="http://schemas.openxmlformats.org/drawingml/2006/picture">
+                  <pic:nvPicPr>
+                    <pic:cNvPr id="1" name=""/>
+                    <pic:cNvPicPr/>
+                  </pic:nvPicPr>
+                  <pic:blipFill>
+                    <a:blip r:embed="rId7"/>
+                    <a:stretch>
+                      <a:fillRect/>
+                    </a:stretch>
+                  </pic:blipFill>
+                  <pic:spPr>
+                    <a:xfrm>
+                      <a:off x="0" y="0"/>
+                      <a:ext cx="5274310" cy="2829560"/>
+                    </a:xfrm>
+                    <a:prstGeom prst="rect">
+                      <a:avLst/>
+                    </a:prstGeom>
+                  </pic:spPr>
+                </pic:pic>
+              </a:graphicData>
+            </a:graphic>
+          </wp:inline>
+        </w:drawing>
+      </w:r>
+    </w:p>
+    <w:p>
+      <w:pPr>
+        <w:rPr>
+          <w:rtl/>
+        </w:rPr>
+      </w:pPr>
+    </w:p>
+    <w:p>
+      <w:pPr>
+        <w:rPr>
+          <w:rtl/>
+        </w:rPr>
+      </w:pPr>
+    </w:p>
+    <w:p>
+      <w:pPr>
+        <w:rPr>
+          <w:rtl/>
+        </w:rPr>
+      </w:pPr>
+      <w:r>
+        <w:rPr>
+          <w:rFonts w:cs="Arial"/>
+          <w:rtl/>
+        </w:rPr>
+        <w:lastRenderedPageBreak/>
+        <w:drawing>
+          <wp:inline distT="0" distB="0" distL="0" distR="0" wp14:anchorId="5DF1DB67" wp14:editId="6D8FF653">
+            <wp:extent cx="5274310" cy="2829560"/>
+            <wp:effectExtent l="0" t="0" r="2540" b="8890"/>
+            <wp:docPr id="5" name="صورة 5"/>
+            <wp:cNvGraphicFramePr>
+              <a:graphicFrameLocks xmlns:a="http://schemas.openxmlformats.org/drawingml/2006/main" noChangeAspect="1"/>
+            </wp:cNvGraphicFramePr>
+            <a:graphic xmlns:a="http://schemas.openxmlformats.org/drawingml/2006/main">
+              <a:graphicData uri="http://schemas.openxmlformats.org/drawingml/2006/picture">
+                <pic:pic xmlns:pic="http://schemas.openxmlformats.org/drawingml/2006/picture">
+                  <pic:nvPicPr>
+                    <pic:cNvPr id="1" name=""/>
+                    <pic:cNvPicPr/>
+                  </pic:nvPicPr>
+                  <pic:blipFill>
+                    <a:blip r:embed="rId8"/>
+                    <a:stretch>
+                      <a:fillRect/>
+                    </a:stretch>
+                  </pic:blipFill>
+                  <pic:spPr>
+                    <a:xfrm>
+                      <a:off x="0" y="0"/>
+                      <a:ext cx="5274310" cy="2829560"/>
+                    </a:xfrm>
+                    <a:prstGeom prst="rect">
+                      <a:avLst/>
+                    </a:prstGeom>
+                  </pic:spPr>
+                </pic:pic>
+              </a:graphicData>
+            </a:graphic>
+          </wp:inline>
+        </w:drawing>
+      </w:r>
+    </w:p>
+    <w:p>
+      <w:pPr>
+        <w:rPr>
+          <w:rtl/>
+        </w:rPr>
+      </w:pPr>
+    </w:p>
+    <w:p>
+      <w:pPr>
+        <w:rPr>
+          <w:rFonts w:hint="cs"/>
+          <w:rtl/>
+        </w:rPr>
+      </w:pPr>
+    </w:p>
+    <w:p>
+      <w:pPr>
+        <w:rPr>
+          <w:rtl/>
+        </w:rPr>
+      </w:pPr>
+    </w:p>
+    <w:p/>
     <w:sectPr>
       <w:pgSz w:w="11906" w:h="16838"/>
       <w:pgMar w:top="1440" w:right="1800" w:bottom="1440" w:left="1800" w:header="708" w:footer="708" w:gutter="0"/>

</xml_diff>